<commit_message>
Lab 10 – Entrega final
</commit_message>
<xml_diff>
--- a/Docs/Observaciones-Lab 10.docx
+++ b/Docs/Observaciones-Lab 10.docx
@@ -4,7 +4,7 @@
   <w:body>
     <w:p>
       <w:pPr>
-        <w:pStyle w:val="Title"/>
+        <w:pStyle w:val="Ttulo"/>
         <w:jc w:val="center"/>
         <w:rPr>
           <w:b/>
@@ -37,43 +37,26 @@
           <w:noProof w:val="0"/>
           <w:lang w:val="es-CO"/>
         </w:rPr>
-        <w:t xml:space="preserve">Estudiante </w:t>
+        <w:t>Linares Joseph</w:t>
       </w:r>
       <w:r>
         <w:rPr>
           <w:noProof w:val="0"/>
           <w:lang w:val="es-CO"/>
         </w:rPr>
-        <w:t>1 Cod XXXX</w:t>
+        <w:t xml:space="preserve"> Cod </w:t>
+      </w:r>
+      <w:r>
+        <w:rPr>
+          <w:noProof w:val="0"/>
+          <w:lang w:val="es-CO"/>
+        </w:rPr>
+        <w:t>202111887</w:t>
       </w:r>
     </w:p>
     <w:p>
       <w:pPr>
-        <w:spacing w:after="0"/>
-        <w:jc w:val="right"/>
-        <w:rPr>
-          <w:noProof w:val="0"/>
-          <w:lang w:val="es-CO"/>
-        </w:rPr>
-      </w:pPr>
-      <w:r>
-        <w:rPr>
-          <w:noProof w:val="0"/>
-          <w:lang w:val="es-CO"/>
-        </w:rPr>
-        <w:t xml:space="preserve">Estudiante </w:t>
-      </w:r>
-      <w:r>
-        <w:rPr>
-          <w:noProof w:val="0"/>
-          <w:lang w:val="es-CO"/>
-        </w:rPr>
-        <w:t>2 Cod XXXX</w:t>
-      </w:r>
-    </w:p>
-    <w:p>
-      <w:pPr>
-        <w:pStyle w:val="Heading1"/>
+        <w:pStyle w:val="Ttulo1"/>
         <w:rPr>
           <w:b/>
           <w:bCs/>
@@ -93,7 +76,7 @@
     </w:p>
     <w:p>
       <w:pPr>
-        <w:pStyle w:val="ListParagraph"/>
+        <w:pStyle w:val="Prrafodelista"/>
         <w:numPr>
           <w:ilvl w:val="0"/>
           <w:numId w:val="17"/>
@@ -114,16 +97,90 @@
     </w:p>
     <w:p>
       <w:pPr>
+        <w:ind w:firstLine="360"/>
         <w:jc w:val="both"/>
         <w:rPr>
           <w:rFonts w:ascii="Dax-Regular" w:hAnsi="Dax-Regular"/>
           <w:lang w:val="es-419"/>
         </w:rPr>
       </w:pPr>
+      <w:r>
+        <w:rPr>
+          <w:rFonts w:ascii="Dax-Regular" w:hAnsi="Dax-Regular"/>
+          <w:lang w:val="es-419"/>
+        </w:rPr>
+        <w:t xml:space="preserve">La función que permite el cambio en el limite de recursión es la escrita en la linea </w:t>
+      </w:r>
+      <w:r>
+        <w:rPr>
+          <w:rFonts w:ascii="Dax-Regular" w:hAnsi="Dax-Regular"/>
+          <w:lang w:val="es-419"/>
+        </w:rPr>
+        <w:t>158 del view.py.</w:t>
+      </w:r>
     </w:p>
     <w:p>
       <w:pPr>
-        <w:pStyle w:val="ListParagraph"/>
+        <w:jc w:val="both"/>
+        <w:rPr>
+          <w:rFonts w:ascii="Dax-Regular" w:hAnsi="Dax-Regular"/>
+          <w:lang w:val="es-419"/>
+        </w:rPr>
+      </w:pPr>
+      <w:r>
+        <w:rPr>
+          <w:rFonts w:ascii="Dax-Regular" w:hAnsi="Dax-Regular"/>
+          <w:lang w:val="es-419"/>
+        </w:rPr>
+        <w:drawing>
+          <wp:inline distT="0" distB="0" distL="0" distR="0" wp14:anchorId="74045E41" wp14:editId="66A0D221">
+            <wp:extent cx="3718882" cy="205758"/>
+            <wp:effectExtent l="0" t="0" r="0" b="3810"/>
+            <wp:docPr id="1" name="Imagen 1"/>
+            <wp:cNvGraphicFramePr>
+              <a:graphicFrameLocks xmlns:a="http://schemas.openxmlformats.org/drawingml/2006/main" noChangeAspect="1"/>
+            </wp:cNvGraphicFramePr>
+            <a:graphic xmlns:a="http://schemas.openxmlformats.org/drawingml/2006/main">
+              <a:graphicData uri="http://schemas.openxmlformats.org/drawingml/2006/picture">
+                <pic:pic xmlns:pic="http://schemas.openxmlformats.org/drawingml/2006/picture">
+                  <pic:nvPicPr>
+                    <pic:cNvPr id="1" name=""/>
+                    <pic:cNvPicPr/>
+                  </pic:nvPicPr>
+                  <pic:blipFill>
+                    <a:blip r:embed="rId10"/>
+                    <a:stretch>
+                      <a:fillRect/>
+                    </a:stretch>
+                  </pic:blipFill>
+                  <pic:spPr>
+                    <a:xfrm>
+                      <a:off x="0" y="0"/>
+                      <a:ext cx="3718882" cy="205758"/>
+                    </a:xfrm>
+                    <a:prstGeom prst="rect">
+                      <a:avLst/>
+                    </a:prstGeom>
+                  </pic:spPr>
+                </pic:pic>
+              </a:graphicData>
+            </a:graphic>
+          </wp:inline>
+        </w:drawing>
+      </w:r>
+    </w:p>
+    <w:p>
+      <w:pPr>
+        <w:jc w:val="both"/>
+        <w:rPr>
+          <w:rFonts w:ascii="Dax-Regular" w:hAnsi="Dax-Regular"/>
+          <w:lang w:val="es-419"/>
+        </w:rPr>
+      </w:pPr>
+    </w:p>
+    <w:p>
+      <w:pPr>
+        <w:pStyle w:val="Prrafodelista"/>
         <w:numPr>
           <w:ilvl w:val="0"/>
           <w:numId w:val="17"/>
@@ -145,12 +202,40 @@
     </w:p>
     <w:p>
       <w:pPr>
-        <w:pStyle w:val="ListParagraph"/>
-        <w:rPr>
-          <w:rFonts w:ascii="Dax-Regular" w:hAnsi="Dax-Regular"/>
-          <w:lang w:val="es-419"/>
-        </w:rPr>
-      </w:pPr>
+        <w:ind w:firstLine="360"/>
+        <w:rPr>
+          <w:rFonts w:ascii="Dax-Regular" w:hAnsi="Dax-Regular"/>
+          <w:lang w:val="es-419"/>
+        </w:rPr>
+      </w:pPr>
+      <w:r>
+        <w:rPr>
+          <w:rFonts w:ascii="Dax-Regular" w:hAnsi="Dax-Regular"/>
+          <w:lang w:val="es-419"/>
+        </w:rPr>
+        <w:t xml:space="preserve">Es necesario realizar este cambio </w:t>
+      </w:r>
+      <w:r>
+        <w:rPr>
+          <w:rFonts w:ascii="Dax-Regular" w:hAnsi="Dax-Regular"/>
+          <w:lang w:val="es-419"/>
+        </w:rPr>
+        <w:t>pues en el caso que creemos algun tipo de función sin ningun tipo de caso base</w:t>
+      </w:r>
+      <w:r>
+        <w:rPr>
+          <w:rFonts w:ascii="Dax-Regular" w:hAnsi="Dax-Regular"/>
+          <w:lang w:val="es-419"/>
+        </w:rPr>
+        <w:t xml:space="preserve"> estaria potenciando un bucle infinito el cual usaria la finita capacidad de la memoria de los computadores.</w:t>
+      </w:r>
+      <w:r>
+        <w:rPr>
+          <w:rFonts w:ascii="Dax-Regular" w:hAnsi="Dax-Regular"/>
+          <w:lang w:val="es-419"/>
+        </w:rPr>
+        <w:t xml:space="preserve"> Ademas, en el caso de que se necesite una recursividad mayor al limite esta nunca seria alcanzada.</w:t>
+      </w:r>
     </w:p>
     <w:p>
       <w:pPr>
@@ -164,7 +249,7 @@
     </w:p>
     <w:p>
       <w:pPr>
-        <w:pStyle w:val="ListParagraph"/>
+        <w:pStyle w:val="Prrafodelista"/>
         <w:numPr>
           <w:ilvl w:val="0"/>
           <w:numId w:val="17"/>
@@ -187,12 +272,97 @@
     <w:p>
       <w:pPr>
         <w:spacing w:after="0"/>
+        <w:ind w:firstLine="360"/>
         <w:jc w:val="both"/>
         <w:rPr>
           <w:rFonts w:ascii="Dax-Regular" w:hAnsi="Dax-Regular"/>
           <w:lang w:val="es-419"/>
         </w:rPr>
       </w:pPr>
+      <w:r>
+        <w:rPr>
+          <w:rFonts w:ascii="Dax-Regular" w:hAnsi="Dax-Regular"/>
+          <w:lang w:val="es-419"/>
+        </w:rPr>
+        <w:t>Usualmente</w:t>
+      </w:r>
+      <w:r>
+        <w:rPr>
+          <w:rFonts w:ascii="Dax-Regular" w:hAnsi="Dax-Regular"/>
+          <w:lang w:val="es-419"/>
+        </w:rPr>
+        <w:t>,</w:t>
+      </w:r>
+      <w:r>
+        <w:rPr>
+          <w:rFonts w:ascii="Dax-Regular" w:hAnsi="Dax-Regular"/>
+          <w:lang w:val="es-419"/>
+        </w:rPr>
+        <w:t xml:space="preserve"> </w:t>
+      </w:r>
+      <w:r>
+        <w:rPr>
+          <w:rFonts w:ascii="Dax-Regular" w:hAnsi="Dax-Regular"/>
+          <w:lang w:val="es-419"/>
+        </w:rPr>
+        <w:t>en python,</w:t>
+      </w:r>
+      <w:r>
+        <w:rPr>
+          <w:rFonts w:ascii="Dax-Regular" w:hAnsi="Dax-Regular"/>
+          <w:lang w:val="es-419"/>
+        </w:rPr>
+        <w:t xml:space="preserve"> el limite </w:t>
+      </w:r>
+      <w:r>
+        <w:rPr>
+          <w:rFonts w:ascii="Dax-Regular" w:hAnsi="Dax-Regular"/>
+          <w:lang w:val="es-419"/>
+        </w:rPr>
+        <w:t>que una función recursiva</w:t>
+      </w:r>
+      <w:r>
+        <w:rPr>
+          <w:rFonts w:ascii="Dax-Regular" w:hAnsi="Dax-Regular"/>
+          <w:lang w:val="es-419"/>
+        </w:rPr>
+        <w:t xml:space="preserve"> </w:t>
+      </w:r>
+      <w:r>
+        <w:rPr>
+          <w:rFonts w:ascii="Dax-Regular" w:hAnsi="Dax-Regular"/>
+          <w:lang w:val="es-419"/>
+        </w:rPr>
+        <w:t>puede llamar</w:t>
+      </w:r>
+      <w:r>
+        <w:rPr>
+          <w:rFonts w:ascii="Dax-Regular" w:hAnsi="Dax-Regular"/>
+          <w:lang w:val="es-419"/>
+        </w:rPr>
+        <w:t>se</w:t>
+      </w:r>
+      <w:r>
+        <w:rPr>
+          <w:rFonts w:ascii="Dax-Regular" w:hAnsi="Dax-Regular"/>
+          <w:lang w:val="es-419"/>
+        </w:rPr>
+        <w:t xml:space="preserve"> si misma es de 1000</w:t>
+      </w:r>
+      <w:r>
+        <w:rPr>
+          <w:rFonts w:ascii="Dax-Regular" w:hAnsi="Dax-Regular"/>
+          <w:lang w:val="es-419"/>
+        </w:rPr>
+        <w:t xml:space="preserve"> </w:t>
+      </w:r>
+      <w:r>
+        <w:rPr>
+          <w:rFonts w:ascii="Dax-Regular" w:hAnsi="Dax-Regular"/>
+          <w:lang w:val="es-419"/>
+        </w:rPr>
+        <w:t xml:space="preserve">llamadas. </w:t>
+      </w:r>
     </w:p>
     <w:p>
       <w:pPr>
@@ -206,7 +376,17 @@
     </w:p>
     <w:p>
       <w:pPr>
-        <w:pStyle w:val="ListParagraph"/>
+        <w:spacing w:after="0"/>
+        <w:jc w:val="both"/>
+        <w:rPr>
+          <w:rFonts w:ascii="Dax-Regular" w:hAnsi="Dax-Regular"/>
+          <w:lang w:val="es-419"/>
+        </w:rPr>
+      </w:pPr>
+    </w:p>
+    <w:p>
+      <w:pPr>
+        <w:pStyle w:val="Prrafodelista"/>
         <w:numPr>
           <w:ilvl w:val="0"/>
           <w:numId w:val="17"/>
@@ -228,6 +408,7 @@
     </w:p>
     <w:p>
       <w:pPr>
+        <w:pStyle w:val="Prrafodelista"/>
         <w:spacing w:after="0"/>
         <w:jc w:val="both"/>
         <w:rPr>
@@ -236,19 +417,1089 @@
         </w:rPr>
       </w:pPr>
     </w:p>
+    <w:tbl>
+      <w:tblPr>
+        <w:tblStyle w:val="Tablaconcuadrcula"/>
+        <w:tblW w:w="10916" w:type="dxa"/>
+        <w:tblInd w:w="-780" w:type="dxa"/>
+        <w:tblLook w:val="04A0" w:firstRow="1" w:lastRow="0" w:firstColumn="1" w:lastColumn="0" w:noHBand="0" w:noVBand="1"/>
+      </w:tblPr>
+      <w:tblGrid>
+        <w:gridCol w:w="1302"/>
+        <w:gridCol w:w="941"/>
+        <w:gridCol w:w="941"/>
+        <w:gridCol w:w="1053"/>
+        <w:gridCol w:w="1053"/>
+        <w:gridCol w:w="1053"/>
+        <w:gridCol w:w="1164"/>
+        <w:gridCol w:w="1164"/>
+        <w:gridCol w:w="1053"/>
+        <w:gridCol w:w="1192"/>
+      </w:tblGrid>
+      <w:tr>
+        <w:tc>
+          <w:tcPr>
+            <w:tcW w:w="1302" w:type="dxa"/>
+          </w:tcPr>
+          <w:p>
+            <w:pPr>
+              <w:jc w:val="both"/>
+              <w:rPr>
+                <w:rFonts w:ascii="Dax-Regular" w:hAnsi="Dax-Regular"/>
+                <w:lang w:val="es-419"/>
+              </w:rPr>
+            </w:pPr>
+            <w:r>
+              <w:rPr>
+                <w:rFonts w:ascii="Dax-Regular" w:hAnsi="Dax-Regular"/>
+                <w:lang w:val="es-419"/>
+              </w:rPr>
+              <w:t>Bus_routers</w:t>
+            </w:r>
+          </w:p>
+        </w:tc>
+        <w:tc>
+          <w:tcPr>
+            <w:tcW w:w="941" w:type="dxa"/>
+          </w:tcPr>
+          <w:p>
+            <w:pPr>
+              <w:jc w:val="both"/>
+              <w:rPr>
+                <w:rFonts w:ascii="Dax-Regular" w:hAnsi="Dax-Regular"/>
+                <w:lang w:val="es-419"/>
+              </w:rPr>
+            </w:pPr>
+            <w:r>
+              <w:rPr>
+                <w:rFonts w:ascii="Dax-Regular" w:hAnsi="Dax-Regular"/>
+                <w:lang w:val="es-419"/>
+              </w:rPr>
+              <w:t>_50</w:t>
+            </w:r>
+          </w:p>
+        </w:tc>
+        <w:tc>
+          <w:tcPr>
+            <w:tcW w:w="941" w:type="dxa"/>
+          </w:tcPr>
+          <w:p>
+            <w:pPr>
+              <w:jc w:val="both"/>
+              <w:rPr>
+                <w:rFonts w:ascii="Dax-Regular" w:hAnsi="Dax-Regular"/>
+                <w:lang w:val="es-419"/>
+              </w:rPr>
+            </w:pPr>
+            <w:r>
+              <w:rPr>
+                <w:rFonts w:ascii="Dax-Regular" w:hAnsi="Dax-Regular"/>
+                <w:lang w:val="es-419"/>
+              </w:rPr>
+              <w:t>_150</w:t>
+            </w:r>
+          </w:p>
+        </w:tc>
+        <w:tc>
+          <w:tcPr>
+            <w:tcW w:w="1053" w:type="dxa"/>
+          </w:tcPr>
+          <w:p>
+            <w:pPr>
+              <w:jc w:val="both"/>
+              <w:rPr>
+                <w:rFonts w:ascii="Dax-Regular" w:hAnsi="Dax-Regular"/>
+                <w:lang w:val="es-419"/>
+              </w:rPr>
+            </w:pPr>
+            <w:r>
+              <w:rPr>
+                <w:rFonts w:ascii="Dax-Regular" w:hAnsi="Dax-Regular"/>
+                <w:lang w:val="es-419"/>
+              </w:rPr>
+              <w:t>_300</w:t>
+            </w:r>
+          </w:p>
+        </w:tc>
+        <w:tc>
+          <w:tcPr>
+            <w:tcW w:w="1053" w:type="dxa"/>
+          </w:tcPr>
+          <w:p>
+            <w:pPr>
+              <w:jc w:val="both"/>
+              <w:rPr>
+                <w:rFonts w:ascii="Dax-Regular" w:hAnsi="Dax-Regular"/>
+                <w:lang w:val="es-419"/>
+              </w:rPr>
+            </w:pPr>
+            <w:r>
+              <w:rPr>
+                <w:rFonts w:ascii="Dax-Regular" w:hAnsi="Dax-Regular"/>
+                <w:lang w:val="es-419"/>
+              </w:rPr>
+              <w:t>_1000</w:t>
+            </w:r>
+          </w:p>
+        </w:tc>
+        <w:tc>
+          <w:tcPr>
+            <w:tcW w:w="1053" w:type="dxa"/>
+          </w:tcPr>
+          <w:p>
+            <w:pPr>
+              <w:jc w:val="both"/>
+              <w:rPr>
+                <w:rFonts w:ascii="Dax-Regular" w:hAnsi="Dax-Regular"/>
+                <w:lang w:val="es-419"/>
+              </w:rPr>
+            </w:pPr>
+            <w:r>
+              <w:rPr>
+                <w:rFonts w:ascii="Dax-Regular" w:hAnsi="Dax-Regular"/>
+                <w:lang w:val="es-419"/>
+              </w:rPr>
+              <w:t>_2000</w:t>
+            </w:r>
+          </w:p>
+        </w:tc>
+        <w:tc>
+          <w:tcPr>
+            <w:tcW w:w="1164" w:type="dxa"/>
+          </w:tcPr>
+          <w:p>
+            <w:pPr>
+              <w:jc w:val="both"/>
+              <w:rPr>
+                <w:rFonts w:ascii="Dax-Regular" w:hAnsi="Dax-Regular"/>
+                <w:lang w:val="es-419"/>
+              </w:rPr>
+            </w:pPr>
+            <w:r>
+              <w:rPr>
+                <w:rFonts w:ascii="Dax-Regular" w:hAnsi="Dax-Regular"/>
+                <w:lang w:val="es-419"/>
+              </w:rPr>
+              <w:t>_3000</w:t>
+            </w:r>
+          </w:p>
+        </w:tc>
+        <w:tc>
+          <w:tcPr>
+            <w:tcW w:w="1164" w:type="dxa"/>
+          </w:tcPr>
+          <w:p>
+            <w:pPr>
+              <w:jc w:val="both"/>
+              <w:rPr>
+                <w:rFonts w:ascii="Dax-Regular" w:hAnsi="Dax-Regular"/>
+                <w:lang w:val="es-419"/>
+              </w:rPr>
+            </w:pPr>
+            <w:r>
+              <w:rPr>
+                <w:rFonts w:ascii="Dax-Regular" w:hAnsi="Dax-Regular"/>
+                <w:lang w:val="es-419"/>
+              </w:rPr>
+              <w:t>_</w:t>
+            </w:r>
+            <w:r>
+              <w:rPr>
+                <w:rFonts w:ascii="Dax-Regular" w:hAnsi="Dax-Regular"/>
+                <w:lang w:val="es-419"/>
+              </w:rPr>
+              <w:t>7000</w:t>
+            </w:r>
+          </w:p>
+        </w:tc>
+        <w:tc>
+          <w:tcPr>
+            <w:tcW w:w="1053" w:type="dxa"/>
+          </w:tcPr>
+          <w:p>
+            <w:pPr>
+              <w:jc w:val="both"/>
+              <w:rPr>
+                <w:rFonts w:ascii="Dax-Regular" w:hAnsi="Dax-Regular"/>
+                <w:lang w:val="es-419"/>
+              </w:rPr>
+            </w:pPr>
+            <w:r>
+              <w:rPr>
+                <w:rFonts w:ascii="Dax-Regular" w:hAnsi="Dax-Regular"/>
+                <w:lang w:val="es-419"/>
+              </w:rPr>
+              <w:t>_10000</w:t>
+            </w:r>
+          </w:p>
+        </w:tc>
+        <w:tc>
+          <w:tcPr>
+            <w:tcW w:w="1192" w:type="dxa"/>
+          </w:tcPr>
+          <w:p>
+            <w:pPr>
+              <w:jc w:val="both"/>
+              <w:rPr>
+                <w:rFonts w:ascii="Dax-Regular" w:hAnsi="Dax-Regular"/>
+                <w:lang w:val="es-419"/>
+              </w:rPr>
+            </w:pPr>
+            <w:r>
+              <w:rPr>
+                <w:rFonts w:ascii="Dax-Regular" w:hAnsi="Dax-Regular"/>
+                <w:lang w:val="es-419"/>
+              </w:rPr>
+              <w:t>_14000</w:t>
+            </w:r>
+          </w:p>
+        </w:tc>
+      </w:tr>
+      <w:tr>
+        <w:tc>
+          <w:tcPr>
+            <w:tcW w:w="1302" w:type="dxa"/>
+          </w:tcPr>
+          <w:p>
+            <w:pPr>
+              <w:jc w:val="both"/>
+              <w:rPr>
+                <w:rFonts w:ascii="Dax-Regular" w:hAnsi="Dax-Regular"/>
+                <w:lang w:val="es-419"/>
+              </w:rPr>
+            </w:pPr>
+            <w:r>
+              <w:rPr>
+                <w:rFonts w:ascii="Dax-Regular" w:hAnsi="Dax-Regular"/>
+                <w:lang w:val="es-419"/>
+              </w:rPr>
+              <w:t>#Vertices</w:t>
+            </w:r>
+          </w:p>
+        </w:tc>
+        <w:tc>
+          <w:tcPr>
+            <w:tcW w:w="941" w:type="dxa"/>
+          </w:tcPr>
+          <w:p>
+            <w:pPr>
+              <w:jc w:val="both"/>
+              <w:rPr>
+                <w:rFonts w:ascii="Dax-Regular" w:hAnsi="Dax-Regular"/>
+                <w:lang w:val="es-419"/>
+              </w:rPr>
+            </w:pPr>
+            <w:r>
+              <w:rPr>
+                <w:rFonts w:ascii="Dax-Regular" w:hAnsi="Dax-Regular"/>
+                <w:lang w:val="es-419"/>
+              </w:rPr>
+              <w:t>74</w:t>
+            </w:r>
+          </w:p>
+        </w:tc>
+        <w:tc>
+          <w:tcPr>
+            <w:tcW w:w="941" w:type="dxa"/>
+          </w:tcPr>
+          <w:p>
+            <w:pPr>
+              <w:jc w:val="both"/>
+              <w:rPr>
+                <w:rFonts w:ascii="Dax-Regular" w:hAnsi="Dax-Regular"/>
+                <w:lang w:val="es-419"/>
+              </w:rPr>
+            </w:pPr>
+            <w:r>
+              <w:rPr>
+                <w:rFonts w:ascii="Dax-Regular" w:hAnsi="Dax-Regular"/>
+                <w:lang w:val="es-419"/>
+              </w:rPr>
+              <w:t>146</w:t>
+            </w:r>
+          </w:p>
+        </w:tc>
+        <w:tc>
+          <w:tcPr>
+            <w:tcW w:w="1053" w:type="dxa"/>
+          </w:tcPr>
+          <w:p>
+            <w:pPr>
+              <w:jc w:val="both"/>
+              <w:rPr>
+                <w:rFonts w:ascii="Dax-Regular" w:hAnsi="Dax-Regular"/>
+                <w:lang w:val="es-419"/>
+              </w:rPr>
+            </w:pPr>
+            <w:r>
+              <w:rPr>
+                <w:rFonts w:ascii="Dax-Regular" w:hAnsi="Dax-Regular"/>
+                <w:lang w:val="es-419"/>
+              </w:rPr>
+              <w:t>295</w:t>
+            </w:r>
+          </w:p>
+        </w:tc>
+        <w:tc>
+          <w:tcPr>
+            <w:tcW w:w="1053" w:type="dxa"/>
+          </w:tcPr>
+          <w:p>
+            <w:pPr>
+              <w:jc w:val="both"/>
+              <w:rPr>
+                <w:rFonts w:ascii="Dax-Regular" w:hAnsi="Dax-Regular"/>
+                <w:lang w:val="es-419"/>
+              </w:rPr>
+            </w:pPr>
+            <w:r>
+              <w:rPr>
+                <w:rFonts w:ascii="Dax-Regular" w:hAnsi="Dax-Regular"/>
+                <w:lang w:val="es-419"/>
+              </w:rPr>
+              <w:t>984</w:t>
+            </w:r>
+          </w:p>
+        </w:tc>
+        <w:tc>
+          <w:tcPr>
+            <w:tcW w:w="1053" w:type="dxa"/>
+          </w:tcPr>
+          <w:p>
+            <w:pPr>
+              <w:jc w:val="both"/>
+              <w:rPr>
+                <w:rFonts w:ascii="Dax-Regular" w:hAnsi="Dax-Regular"/>
+                <w:lang w:val="es-419"/>
+              </w:rPr>
+            </w:pPr>
+            <w:r>
+              <w:rPr>
+                <w:rFonts w:ascii="Dax-Regular" w:hAnsi="Dax-Regular"/>
+                <w:lang w:val="es-419"/>
+              </w:rPr>
+              <w:t>1954</w:t>
+            </w:r>
+          </w:p>
+        </w:tc>
+        <w:tc>
+          <w:tcPr>
+            <w:tcW w:w="1164" w:type="dxa"/>
+          </w:tcPr>
+          <w:p>
+            <w:pPr>
+              <w:jc w:val="both"/>
+              <w:rPr>
+                <w:rFonts w:ascii="Dax-Regular" w:hAnsi="Dax-Regular"/>
+                <w:lang w:val="es-419"/>
+              </w:rPr>
+            </w:pPr>
+            <w:r>
+              <w:rPr>
+                <w:rFonts w:ascii="Dax-Regular" w:hAnsi="Dax-Regular"/>
+                <w:lang w:val="es-419"/>
+              </w:rPr>
+              <w:t>2922</w:t>
+            </w:r>
+          </w:p>
+        </w:tc>
+        <w:tc>
+          <w:tcPr>
+            <w:tcW w:w="1164" w:type="dxa"/>
+          </w:tcPr>
+          <w:p>
+            <w:pPr>
+              <w:jc w:val="both"/>
+              <w:rPr>
+                <w:rFonts w:ascii="Dax-Regular" w:hAnsi="Dax-Regular"/>
+                <w:lang w:val="es-419"/>
+              </w:rPr>
+            </w:pPr>
+            <w:r>
+              <w:rPr>
+                <w:rFonts w:ascii="Dax-Regular" w:hAnsi="Dax-Regular"/>
+                <w:lang w:val="es-419"/>
+              </w:rPr>
+              <w:t>6829</w:t>
+            </w:r>
+          </w:p>
+        </w:tc>
+        <w:tc>
+          <w:tcPr>
+            <w:tcW w:w="1053" w:type="dxa"/>
+          </w:tcPr>
+          <w:p>
+            <w:pPr>
+              <w:jc w:val="both"/>
+              <w:rPr>
+                <w:rFonts w:ascii="Dax-Regular" w:hAnsi="Dax-Regular"/>
+                <w:lang w:val="es-419"/>
+              </w:rPr>
+            </w:pPr>
+            <w:r>
+              <w:rPr>
+                <w:rFonts w:ascii="Dax-Regular" w:hAnsi="Dax-Regular"/>
+                <w:lang w:val="es-419"/>
+              </w:rPr>
+              <w:t>9767</w:t>
+            </w:r>
+          </w:p>
+        </w:tc>
+        <w:tc>
+          <w:tcPr>
+            <w:tcW w:w="1192" w:type="dxa"/>
+          </w:tcPr>
+          <w:p>
+            <w:pPr>
+              <w:jc w:val="both"/>
+              <w:rPr>
+                <w:rFonts w:ascii="Dax-Regular" w:hAnsi="Dax-Regular"/>
+                <w:lang w:val="es-419"/>
+              </w:rPr>
+            </w:pPr>
+            <w:r>
+              <w:rPr>
+                <w:rFonts w:ascii="Dax-Regular" w:hAnsi="Dax-Regular"/>
+                <w:lang w:val="es-419"/>
+              </w:rPr>
+              <w:t>13535</w:t>
+            </w:r>
+          </w:p>
+        </w:tc>
+      </w:tr>
+      <w:tr>
+        <w:tc>
+          <w:tcPr>
+            <w:tcW w:w="1302" w:type="dxa"/>
+          </w:tcPr>
+          <w:p>
+            <w:pPr>
+              <w:jc w:val="both"/>
+              <w:rPr>
+                <w:rFonts w:ascii="Dax-Regular" w:hAnsi="Dax-Regular"/>
+                <w:lang w:val="es-419"/>
+              </w:rPr>
+            </w:pPr>
+            <w:r>
+              <w:rPr>
+                <w:rFonts w:ascii="Dax-Regular" w:hAnsi="Dax-Regular"/>
+                <w:lang w:val="es-419"/>
+              </w:rPr>
+              <w:t>#Arcos</w:t>
+            </w:r>
+          </w:p>
+        </w:tc>
+        <w:tc>
+          <w:tcPr>
+            <w:tcW w:w="941" w:type="dxa"/>
+          </w:tcPr>
+          <w:p>
+            <w:pPr>
+              <w:jc w:val="both"/>
+              <w:rPr>
+                <w:rFonts w:ascii="Dax-Regular" w:hAnsi="Dax-Regular"/>
+                <w:lang w:val="es-419"/>
+              </w:rPr>
+            </w:pPr>
+            <w:r>
+              <w:rPr>
+                <w:rFonts w:ascii="Dax-Regular" w:hAnsi="Dax-Regular"/>
+                <w:lang w:val="es-419"/>
+              </w:rPr>
+              <w:t>73</w:t>
+            </w:r>
+          </w:p>
+        </w:tc>
+        <w:tc>
+          <w:tcPr>
+            <w:tcW w:w="941" w:type="dxa"/>
+          </w:tcPr>
+          <w:p>
+            <w:pPr>
+              <w:jc w:val="both"/>
+              <w:rPr>
+                <w:rFonts w:ascii="Dax-Regular" w:hAnsi="Dax-Regular"/>
+                <w:lang w:val="es-419"/>
+              </w:rPr>
+            </w:pPr>
+            <w:r>
+              <w:rPr>
+                <w:rFonts w:ascii="Dax-Regular" w:hAnsi="Dax-Regular"/>
+                <w:lang w:val="es-419"/>
+              </w:rPr>
+              <w:t>146</w:t>
+            </w:r>
+          </w:p>
+        </w:tc>
+        <w:tc>
+          <w:tcPr>
+            <w:tcW w:w="1053" w:type="dxa"/>
+          </w:tcPr>
+          <w:p>
+            <w:pPr>
+              <w:jc w:val="both"/>
+              <w:rPr>
+                <w:rFonts w:ascii="Dax-Regular" w:hAnsi="Dax-Regular"/>
+                <w:lang w:val="es-419"/>
+              </w:rPr>
+            </w:pPr>
+            <w:r>
+              <w:rPr>
+                <w:rFonts w:ascii="Dax-Regular" w:hAnsi="Dax-Regular"/>
+                <w:lang w:val="es-419"/>
+              </w:rPr>
+              <w:t>382</w:t>
+            </w:r>
+          </w:p>
+        </w:tc>
+        <w:tc>
+          <w:tcPr>
+            <w:tcW w:w="1053" w:type="dxa"/>
+          </w:tcPr>
+          <w:p>
+            <w:pPr>
+              <w:jc w:val="both"/>
+              <w:rPr>
+                <w:rFonts w:ascii="Dax-Regular" w:hAnsi="Dax-Regular"/>
+                <w:lang w:val="es-419"/>
+              </w:rPr>
+            </w:pPr>
+            <w:r>
+              <w:rPr>
+                <w:rFonts w:ascii="Dax-Regular" w:hAnsi="Dax-Regular"/>
+                <w:lang w:val="es-419"/>
+              </w:rPr>
+              <w:t>1633</w:t>
+            </w:r>
+          </w:p>
+        </w:tc>
+        <w:tc>
+          <w:tcPr>
+            <w:tcW w:w="1053" w:type="dxa"/>
+          </w:tcPr>
+          <w:p>
+            <w:pPr>
+              <w:jc w:val="both"/>
+              <w:rPr>
+                <w:rFonts w:ascii="Dax-Regular" w:hAnsi="Dax-Regular"/>
+                <w:lang w:val="es-419"/>
+              </w:rPr>
+            </w:pPr>
+            <w:r>
+              <w:rPr>
+                <w:rFonts w:ascii="Dax-Regular" w:hAnsi="Dax-Regular"/>
+                <w:lang w:val="es-419"/>
+              </w:rPr>
+              <w:t>3560</w:t>
+            </w:r>
+          </w:p>
+        </w:tc>
+        <w:tc>
+          <w:tcPr>
+            <w:tcW w:w="1164" w:type="dxa"/>
+          </w:tcPr>
+          <w:p>
+            <w:pPr>
+              <w:jc w:val="both"/>
+              <w:rPr>
+                <w:rFonts w:ascii="Dax-Regular" w:hAnsi="Dax-Regular"/>
+                <w:lang w:val="es-419"/>
+              </w:rPr>
+            </w:pPr>
+            <w:r>
+              <w:rPr>
+                <w:rFonts w:ascii="Dax-Regular" w:hAnsi="Dax-Regular"/>
+                <w:lang w:val="es-419"/>
+              </w:rPr>
+              <w:t>5773</w:t>
+            </w:r>
+          </w:p>
+        </w:tc>
+        <w:tc>
+          <w:tcPr>
+            <w:tcW w:w="1164" w:type="dxa"/>
+          </w:tcPr>
+          <w:p>
+            <w:pPr>
+              <w:jc w:val="both"/>
+              <w:rPr>
+                <w:rFonts w:ascii="Dax-Regular" w:hAnsi="Dax-Regular"/>
+                <w:lang w:val="es-419"/>
+              </w:rPr>
+            </w:pPr>
+            <w:r>
+              <w:rPr>
+                <w:rFonts w:ascii="Dax-Regular" w:hAnsi="Dax-Regular"/>
+                <w:lang w:val="es-419"/>
+              </w:rPr>
+              <w:t>15334</w:t>
+            </w:r>
+          </w:p>
+        </w:tc>
+        <w:tc>
+          <w:tcPr>
+            <w:tcW w:w="1053" w:type="dxa"/>
+          </w:tcPr>
+          <w:p>
+            <w:pPr>
+              <w:jc w:val="both"/>
+              <w:rPr>
+                <w:rFonts w:ascii="Dax-Regular" w:hAnsi="Dax-Regular"/>
+                <w:lang w:val="es-419"/>
+              </w:rPr>
+            </w:pPr>
+            <w:r>
+              <w:rPr>
+                <w:rFonts w:ascii="Dax-Regular" w:hAnsi="Dax-Regular"/>
+                <w:lang w:val="es-419"/>
+              </w:rPr>
+              <w:t>22758</w:t>
+            </w:r>
+          </w:p>
+        </w:tc>
+        <w:tc>
+          <w:tcPr>
+            <w:tcW w:w="1192" w:type="dxa"/>
+          </w:tcPr>
+          <w:p>
+            <w:pPr>
+              <w:jc w:val="both"/>
+              <w:rPr>
+                <w:rFonts w:ascii="Dax-Regular" w:hAnsi="Dax-Regular"/>
+                <w:lang w:val="es-419"/>
+              </w:rPr>
+            </w:pPr>
+            <w:r>
+              <w:rPr>
+                <w:rFonts w:ascii="Dax-Regular" w:hAnsi="Dax-Regular"/>
+                <w:lang w:val="es-419"/>
+              </w:rPr>
+              <w:t>32270</w:t>
+            </w:r>
+          </w:p>
+        </w:tc>
+      </w:tr>
+      <w:tr>
+        <w:tc>
+          <w:tcPr>
+            <w:tcW w:w="1302" w:type="dxa"/>
+          </w:tcPr>
+          <w:p>
+            <w:pPr>
+              <w:jc w:val="both"/>
+              <w:rPr>
+                <w:rFonts w:ascii="Dax-Regular" w:hAnsi="Dax-Regular"/>
+                <w:lang w:val="es-419"/>
+              </w:rPr>
+            </w:pPr>
+            <w:r>
+              <w:rPr>
+                <w:rFonts w:ascii="Dax-Regular" w:hAnsi="Dax-Regular"/>
+                <w:lang w:val="es-419"/>
+              </w:rPr>
+              <w:t>Delta time</w:t>
+            </w:r>
+          </w:p>
+        </w:tc>
+        <w:tc>
+          <w:tcPr>
+            <w:tcW w:w="941" w:type="dxa"/>
+          </w:tcPr>
+          <w:p>
+            <w:pPr>
+              <w:jc w:val="both"/>
+              <w:rPr>
+                <w:rFonts w:ascii="Dax-Regular" w:hAnsi="Dax-Regular"/>
+                <w:lang w:val="es-419"/>
+              </w:rPr>
+            </w:pPr>
+            <w:r>
+              <w:rPr>
+                <w:rFonts w:ascii="Dax-Regular" w:hAnsi="Dax-Regular"/>
+                <w:lang w:val="es-419"/>
+              </w:rPr>
+              <w:t>77.4992</w:t>
+            </w:r>
+          </w:p>
+        </w:tc>
+        <w:tc>
+          <w:tcPr>
+            <w:tcW w:w="941" w:type="dxa"/>
+          </w:tcPr>
+          <w:p>
+            <w:pPr>
+              <w:jc w:val="both"/>
+              <w:rPr>
+                <w:rFonts w:ascii="Dax-Regular" w:hAnsi="Dax-Regular"/>
+                <w:lang w:val="es-419"/>
+              </w:rPr>
+            </w:pPr>
+            <w:r>
+              <w:rPr>
+                <w:rFonts w:ascii="Dax-Regular" w:hAnsi="Dax-Regular"/>
+                <w:lang w:val="es-419"/>
+              </w:rPr>
+              <w:t>57.9252</w:t>
+            </w:r>
+          </w:p>
+        </w:tc>
+        <w:tc>
+          <w:tcPr>
+            <w:tcW w:w="1053" w:type="dxa"/>
+          </w:tcPr>
+          <w:p>
+            <w:pPr>
+              <w:jc w:val="both"/>
+              <w:rPr>
+                <w:rFonts w:ascii="Dax-Regular" w:hAnsi="Dax-Regular"/>
+                <w:lang w:val="es-419"/>
+              </w:rPr>
+            </w:pPr>
+            <w:r>
+              <w:rPr>
+                <w:rFonts w:ascii="Dax-Regular" w:hAnsi="Dax-Regular"/>
+                <w:lang w:val="es-419"/>
+              </w:rPr>
+              <w:t>132.</w:t>
+            </w:r>
+            <w:r>
+              <w:rPr>
+                <w:rFonts w:ascii="Dax-Regular" w:hAnsi="Dax-Regular"/>
+                <w:lang w:val="es-419"/>
+              </w:rPr>
+              <w:t>7667</w:t>
+            </w:r>
+          </w:p>
+        </w:tc>
+        <w:tc>
+          <w:tcPr>
+            <w:tcW w:w="1053" w:type="dxa"/>
+          </w:tcPr>
+          <w:p>
+            <w:pPr>
+              <w:jc w:val="both"/>
+              <w:rPr>
+                <w:rFonts w:ascii="Dax-Regular" w:hAnsi="Dax-Regular"/>
+                <w:lang w:val="es-419"/>
+              </w:rPr>
+            </w:pPr>
+            <w:r>
+              <w:rPr>
+                <w:rFonts w:ascii="Dax-Regular" w:hAnsi="Dax-Regular"/>
+                <w:lang w:val="es-419"/>
+              </w:rPr>
+              <w:t>291.4505</w:t>
+            </w:r>
+          </w:p>
+        </w:tc>
+        <w:tc>
+          <w:tcPr>
+            <w:tcW w:w="1053" w:type="dxa"/>
+          </w:tcPr>
+          <w:p>
+            <w:pPr>
+              <w:jc w:val="both"/>
+              <w:rPr>
+                <w:rFonts w:ascii="Dax-Regular" w:hAnsi="Dax-Regular"/>
+                <w:lang w:val="es-419"/>
+              </w:rPr>
+            </w:pPr>
+            <w:r>
+              <w:rPr>
+                <w:rFonts w:ascii="Dax-Regular" w:hAnsi="Dax-Regular"/>
+                <w:lang w:val="es-419"/>
+              </w:rPr>
+              <w:t>853.7476</w:t>
+            </w:r>
+          </w:p>
+        </w:tc>
+        <w:tc>
+          <w:tcPr>
+            <w:tcW w:w="1164" w:type="dxa"/>
+          </w:tcPr>
+          <w:p>
+            <w:pPr>
+              <w:jc w:val="both"/>
+              <w:rPr>
+                <w:rFonts w:ascii="Dax-Regular" w:hAnsi="Dax-Regular"/>
+                <w:lang w:val="es-419"/>
+              </w:rPr>
+            </w:pPr>
+            <w:r>
+              <w:rPr>
+                <w:rFonts w:ascii="Dax-Regular" w:hAnsi="Dax-Regular"/>
+                <w:lang w:val="es-419"/>
+              </w:rPr>
+              <w:t>2259.</w:t>
+            </w:r>
+            <w:r>
+              <w:rPr>
+                <w:rFonts w:ascii="Dax-Regular" w:hAnsi="Dax-Regular"/>
+                <w:lang w:val="es-419"/>
+              </w:rPr>
+              <w:t>1198</w:t>
+            </w:r>
+          </w:p>
+        </w:tc>
+        <w:tc>
+          <w:tcPr>
+            <w:tcW w:w="1164" w:type="dxa"/>
+          </w:tcPr>
+          <w:p>
+            <w:pPr>
+              <w:jc w:val="both"/>
+              <w:rPr>
+                <w:rFonts w:ascii="Dax-Regular" w:hAnsi="Dax-Regular"/>
+                <w:lang w:val="es-419"/>
+              </w:rPr>
+            </w:pPr>
+            <w:r>
+              <w:rPr>
+                <w:rFonts w:ascii="Dax-Regular" w:hAnsi="Dax-Regular"/>
+                <w:lang w:val="es-419"/>
+              </w:rPr>
+              <w:t>6944.</w:t>
+            </w:r>
+            <w:r>
+              <w:rPr>
+                <w:rFonts w:ascii="Dax-Regular" w:hAnsi="Dax-Regular"/>
+                <w:lang w:val="es-419"/>
+              </w:rPr>
+              <w:t>7134</w:t>
+            </w:r>
+          </w:p>
+        </w:tc>
+        <w:tc>
+          <w:tcPr>
+            <w:tcW w:w="1053" w:type="dxa"/>
+          </w:tcPr>
+          <w:p>
+            <w:pPr>
+              <w:jc w:val="both"/>
+              <w:rPr>
+                <w:rFonts w:ascii="Dax-Regular" w:hAnsi="Dax-Regular"/>
+                <w:lang w:val="es-419"/>
+              </w:rPr>
+            </w:pPr>
+            <w:r>
+              <w:rPr>
+                <w:rFonts w:ascii="Dax-Regular" w:hAnsi="Dax-Regular"/>
+                <w:lang w:val="es-419"/>
+              </w:rPr>
+              <w:t>21747.05</w:t>
+            </w:r>
+          </w:p>
+        </w:tc>
+        <w:tc>
+          <w:tcPr>
+            <w:tcW w:w="1192" w:type="dxa"/>
+          </w:tcPr>
+          <w:p>
+            <w:pPr>
+              <w:jc w:val="both"/>
+              <w:rPr>
+                <w:rFonts w:ascii="Dax-Regular" w:hAnsi="Dax-Regular"/>
+                <w:lang w:val="es-419"/>
+              </w:rPr>
+            </w:pPr>
+            <w:r>
+              <w:rPr>
+                <w:rFonts w:ascii="Dax-Regular" w:hAnsi="Dax-Regular"/>
+                <w:lang w:val="es-419"/>
+              </w:rPr>
+              <w:t>35216.</w:t>
+            </w:r>
+            <w:r>
+              <w:rPr>
+                <w:rFonts w:ascii="Dax-Regular" w:hAnsi="Dax-Regular"/>
+                <w:lang w:val="es-419"/>
+              </w:rPr>
+              <w:t>69</w:t>
+            </w:r>
+          </w:p>
+        </w:tc>
+      </w:tr>
+    </w:tbl>
     <w:p>
       <w:pPr>
         <w:spacing w:after="0"/>
         <w:jc w:val="both"/>
         <w:rPr>
           <w:rFonts w:ascii="Dax-Regular" w:hAnsi="Dax-Regular"/>
-          <w:lang w:val="es-419"/>
-        </w:rPr>
-      </w:pPr>
+          <w:i/>
+          <w:iCs/>
+          <w:sz w:val="18"/>
+          <w:szCs w:val="18"/>
+          <w:lang w:val="es-419"/>
+        </w:rPr>
+      </w:pPr>
+      <w:r>
+        <w:rPr>
+          <w:rFonts w:ascii="Dax-Regular" w:hAnsi="Dax-Regular"/>
+          <w:i/>
+          <w:iCs/>
+          <w:sz w:val="18"/>
+          <w:szCs w:val="18"/>
+          <w:lang w:val="es-419"/>
+        </w:rPr>
+        <w:tab/>
+      </w:r>
+      <w:r>
+        <w:rPr>
+          <w:rFonts w:ascii="Dax-Regular" w:hAnsi="Dax-Regular"/>
+          <w:i/>
+          <w:iCs/>
+          <w:sz w:val="18"/>
+          <w:szCs w:val="18"/>
+          <w:lang w:val="es-419"/>
+        </w:rPr>
+        <w:tab/>
+      </w:r>
+      <w:r>
+        <w:rPr>
+          <w:rFonts w:ascii="Dax-Regular" w:hAnsi="Dax-Regular"/>
+          <w:i/>
+          <w:iCs/>
+          <w:sz w:val="18"/>
+          <w:szCs w:val="18"/>
+          <w:lang w:val="es-419"/>
+        </w:rPr>
+        <w:tab/>
+      </w:r>
+      <w:r>
+        <w:rPr>
+          <w:rFonts w:ascii="Dax-Regular" w:hAnsi="Dax-Regular"/>
+          <w:i/>
+          <w:iCs/>
+          <w:sz w:val="18"/>
+          <w:szCs w:val="18"/>
+          <w:lang w:val="es-419"/>
+        </w:rPr>
+        <w:tab/>
+      </w:r>
+      <w:r>
+        <w:rPr>
+          <w:rFonts w:ascii="Dax-Regular" w:hAnsi="Dax-Regular"/>
+          <w:i/>
+          <w:iCs/>
+          <w:sz w:val="18"/>
+          <w:szCs w:val="18"/>
+          <w:lang w:val="es-419"/>
+        </w:rPr>
+        <w:tab/>
+        <w:t xml:space="preserve">Tabla 1 </w:t>
+      </w:r>
+      <w:r>
+        <w:rPr>
+          <w:rFonts w:ascii="Dax-Regular" w:hAnsi="Dax-Regular"/>
+          <w:i/>
+          <w:iCs/>
+          <w:sz w:val="18"/>
+          <w:szCs w:val="18"/>
+          <w:lang w:val="es-419"/>
+        </w:rPr>
+        <w:t>–</w:t>
+      </w:r>
+      <w:r>
+        <w:rPr>
+          <w:rFonts w:ascii="Dax-Regular" w:hAnsi="Dax-Regular"/>
+          <w:i/>
+          <w:iCs/>
+          <w:sz w:val="18"/>
+          <w:szCs w:val="18"/>
+          <w:lang w:val="es-419"/>
+        </w:rPr>
+        <w:t xml:space="preserve"> </w:t>
+      </w:r>
+      <w:r>
+        <w:rPr>
+          <w:rFonts w:ascii="Dax-Regular" w:hAnsi="Dax-Regular"/>
+          <w:i/>
+          <w:iCs/>
+          <w:sz w:val="18"/>
+          <w:szCs w:val="18"/>
+          <w:lang w:val="es-419"/>
+        </w:rPr>
+        <w:t>Resultados comando 4</w:t>
+      </w:r>
     </w:p>
     <w:p>
       <w:pPr>
-        <w:pStyle w:val="ListParagraph"/>
+        <w:spacing w:after="0"/>
+        <w:ind w:firstLine="360"/>
+        <w:jc w:val="both"/>
+        <w:rPr>
+          <w:rFonts w:ascii="Dax-Regular" w:hAnsi="Dax-Regular"/>
+          <w:lang w:val="es-419"/>
+        </w:rPr>
+      </w:pPr>
+    </w:p>
+    <w:p>
+      <w:pPr>
+        <w:spacing w:after="0"/>
+        <w:ind w:firstLine="360"/>
+        <w:jc w:val="both"/>
+        <w:rPr>
+          <w:rFonts w:ascii="Dax-Regular" w:hAnsi="Dax-Regular"/>
+          <w:lang w:val="es-419"/>
+        </w:rPr>
+      </w:pPr>
+      <w:r>
+        <w:rPr>
+          <w:rFonts w:ascii="Dax-Regular" w:hAnsi="Dax-Regular"/>
+          <w:lang w:val="es-419"/>
+        </w:rPr>
+        <w:t xml:space="preserve">La relación más apreciable es que </w:t>
+      </w:r>
+      <w:r>
+        <w:rPr>
+          <w:rFonts w:ascii="Dax-Regular" w:hAnsi="Dax-Regular"/>
+          <w:lang w:val="es-419"/>
+        </w:rPr>
+        <w:t>entre mayor sea la cantidad de datos, logicamente, se estableceran más nodos. Estos ultimos</w:t>
+      </w:r>
+      <w:r>
+        <w:rPr>
+          <w:rFonts w:ascii="Dax-Regular" w:hAnsi="Dax-Regular"/>
+          <w:lang w:val="es-419"/>
+        </w:rPr>
+        <w:t xml:space="preserve"> por lo tanto</w:t>
+      </w:r>
+      <w:r>
+        <w:rPr>
+          <w:rFonts w:ascii="Dax-Regular" w:hAnsi="Dax-Regular"/>
+          <w:lang w:val="es-419"/>
+        </w:rPr>
+        <w:t xml:space="preserve"> requeriran de un mayor número de arcos</w:t>
+      </w:r>
+      <w:r>
+        <w:rPr>
+          <w:rFonts w:ascii="Dax-Regular" w:hAnsi="Dax-Regular"/>
+          <w:lang w:val="es-419"/>
+        </w:rPr>
+        <w:t xml:space="preserve"> entre ellos </w:t>
+      </w:r>
+      <w:r>
+        <w:rPr>
+          <w:rFonts w:ascii="Dax-Regular" w:hAnsi="Dax-Regular"/>
+          <w:lang w:val="es-419"/>
+        </w:rPr>
+        <w:t>capaces de entablar unas correctas relaciones.</w:t>
+      </w:r>
+    </w:p>
+    <w:p>
+      <w:pPr>
+        <w:spacing w:after="0"/>
+        <w:jc w:val="both"/>
+        <w:rPr>
+          <w:rFonts w:ascii="Dax-Regular" w:hAnsi="Dax-Regular"/>
+          <w:lang w:val="es-419"/>
+        </w:rPr>
+      </w:pPr>
+    </w:p>
+    <w:p>
+      <w:pPr>
+        <w:pStyle w:val="Prrafodelista"/>
         <w:numPr>
           <w:ilvl w:val="0"/>
           <w:numId w:val="17"/>
@@ -271,12 +1522,90 @@
     <w:p>
       <w:pPr>
         <w:spacing w:after="0"/>
+        <w:ind w:firstLine="360"/>
         <w:jc w:val="both"/>
         <w:rPr>
           <w:rFonts w:ascii="Dax-Regular" w:hAnsi="Dax-Regular"/>
           <w:lang w:val="es-419"/>
         </w:rPr>
       </w:pPr>
+      <w:r>
+        <w:rPr>
+          <w:rFonts w:ascii="Dax-Regular" w:hAnsi="Dax-Regular"/>
+          <w:lang w:val="es-419"/>
+        </w:rPr>
+        <w:t xml:space="preserve">Basando en los datos otorgados por la tabla </w:t>
+      </w:r>
+      <w:r>
+        <w:rPr>
+          <w:rFonts w:ascii="Dax-Regular" w:hAnsi="Dax-Regular"/>
+          <w:lang w:val="es-419"/>
+        </w:rPr>
+        <w:t>1</w:t>
+      </w:r>
+      <w:r>
+        <w:rPr>
+          <w:rFonts w:ascii="Dax-Regular" w:hAnsi="Dax-Regular"/>
+          <w:lang w:val="es-419"/>
+        </w:rPr>
+        <w:t xml:space="preserve"> se puede afirmar que el grafo (con datos de bus_routers_14000) es </w:t>
+      </w:r>
+      <w:r>
+        <w:rPr>
+          <w:rFonts w:ascii="Dax-Regular" w:hAnsi="Dax-Regular"/>
+          <w:lang w:val="es-419"/>
+        </w:rPr>
+        <w:t xml:space="preserve">un grafo denso debido al gran número de arcos o </w:t>
+      </w:r>
+      <w:r>
+        <w:rPr>
+          <w:rFonts w:ascii="Dax-Regular" w:hAnsi="Dax-Regular"/>
+          <w:lang w:val="es-419"/>
+        </w:rPr>
+        <w:t>conecciónes existentes en él</w:t>
+      </w:r>
+      <w:r>
+        <w:rPr>
+          <w:rFonts w:ascii="Dax-Regular" w:hAnsi="Dax-Regular"/>
+          <w:lang w:val="es-419"/>
+        </w:rPr>
+        <w:t>, mas no est</w:t>
+      </w:r>
+      <w:r>
+        <w:rPr>
+          <w:rFonts w:ascii="Dax-Regular" w:hAnsi="Dax-Regular"/>
+          <w:lang w:val="es-419"/>
+        </w:rPr>
+        <w:t xml:space="preserve">á fuertemente conectado pues al ejecutar el comando 3 se informa que solo </w:t>
+      </w:r>
+      <w:r>
+        <w:rPr>
+          <w:rFonts w:ascii="Dax-Regular" w:hAnsi="Dax-Regular"/>
+          <w:lang w:val="es-419"/>
+        </w:rPr>
+        <w:t>hay 30 componentes conectados</w:t>
+      </w:r>
+      <w:r>
+        <w:rPr>
+          <w:rFonts w:ascii="Dax-Regular" w:hAnsi="Dax-Regular"/>
+          <w:lang w:val="es-419"/>
+        </w:rPr>
+        <w:t>.</w:t>
+      </w:r>
+      <w:r>
+        <w:rPr>
+          <w:rFonts w:ascii="Dax-Regular" w:hAnsi="Dax-Regular"/>
+          <w:lang w:val="es-419"/>
+        </w:rPr>
+        <w:t xml:space="preserve"> A su vez, revisando el codigo, se puede visualizar claramente que está dirigido según la linea </w:t>
+      </w:r>
+      <w:r>
+        <w:rPr>
+          <w:rFonts w:ascii="Dax-Regular" w:hAnsi="Dax-Regular"/>
+          <w:lang w:val="es-419"/>
+        </w:rPr>
+        <w:t>67 del model.py.</w:t>
+      </w:r>
     </w:p>
     <w:p>
       <w:pPr>
@@ -290,7 +1619,183 @@
     </w:p>
     <w:p>
       <w:pPr>
-        <w:pStyle w:val="ListParagraph"/>
+        <w:spacing w:after="0"/>
+        <w:jc w:val="both"/>
+        <w:rPr>
+          <w:rFonts w:ascii="Dax-Regular" w:hAnsi="Dax-Regular"/>
+          <w:lang w:val="es-419"/>
+        </w:rPr>
+      </w:pPr>
+      <w:r>
+        <w:rPr>
+          <w:rFonts w:ascii="Dax-Regular" w:hAnsi="Dax-Regular"/>
+          <w:lang w:val="es-419"/>
+        </w:rPr>
+        <w:lastRenderedPageBreak/>
+        <w:drawing>
+          <wp:inline distT="0" distB="0" distL="0" distR="0" wp14:anchorId="7C759D92" wp14:editId="6BF1CDE6">
+            <wp:extent cx="5943600" cy="687070"/>
+            <wp:effectExtent l="0" t="0" r="0" b="0"/>
+            <wp:docPr id="2" name="Imagen 2"/>
+            <wp:cNvGraphicFramePr>
+              <a:graphicFrameLocks xmlns:a="http://schemas.openxmlformats.org/drawingml/2006/main" noChangeAspect="1"/>
+            </wp:cNvGraphicFramePr>
+            <a:graphic xmlns:a="http://schemas.openxmlformats.org/drawingml/2006/main">
+              <a:graphicData uri="http://schemas.openxmlformats.org/drawingml/2006/picture">
+                <pic:pic xmlns:pic="http://schemas.openxmlformats.org/drawingml/2006/picture">
+                  <pic:nvPicPr>
+                    <pic:cNvPr id="1" name=""/>
+                    <pic:cNvPicPr/>
+                  </pic:nvPicPr>
+                  <pic:blipFill>
+                    <a:blip r:embed="rId11"/>
+                    <a:stretch>
+                      <a:fillRect/>
+                    </a:stretch>
+                  </pic:blipFill>
+                  <pic:spPr>
+                    <a:xfrm>
+                      <a:off x="0" y="0"/>
+                      <a:ext cx="5943600" cy="687070"/>
+                    </a:xfrm>
+                    <a:prstGeom prst="rect">
+                      <a:avLst/>
+                    </a:prstGeom>
+                  </pic:spPr>
+                </pic:pic>
+              </a:graphicData>
+            </a:graphic>
+          </wp:inline>
+        </w:drawing>
+      </w:r>
+    </w:p>
+    <w:p>
+      <w:pPr>
+        <w:spacing w:after="0"/>
+        <w:jc w:val="both"/>
+        <w:rPr>
+          <w:rFonts w:ascii="Dax-Regular" w:hAnsi="Dax-Regular"/>
+          <w:i/>
+          <w:iCs/>
+          <w:sz w:val="18"/>
+          <w:szCs w:val="18"/>
+          <w:lang w:val="es-419"/>
+        </w:rPr>
+      </w:pPr>
+      <w:r>
+        <w:rPr>
+          <w:rFonts w:ascii="Dax-Regular" w:hAnsi="Dax-Regular"/>
+          <w:lang w:val="es-419"/>
+        </w:rPr>
+        <w:tab/>
+      </w:r>
+      <w:r>
+        <w:rPr>
+          <w:rFonts w:ascii="Dax-Regular" w:hAnsi="Dax-Regular"/>
+          <w:lang w:val="es-419"/>
+        </w:rPr>
+        <w:tab/>
+      </w:r>
+      <w:r>
+        <w:rPr>
+          <w:rFonts w:ascii="Dax-Regular" w:hAnsi="Dax-Regular"/>
+          <w:lang w:val="es-419"/>
+        </w:rPr>
+        <w:tab/>
+      </w:r>
+      <w:r>
+        <w:rPr>
+          <w:rFonts w:ascii="Dax-Regular" w:hAnsi="Dax-Regular"/>
+          <w:lang w:val="es-419"/>
+        </w:rPr>
+        <w:tab/>
+      </w:r>
+      <w:r>
+        <w:rPr>
+          <w:rFonts w:ascii="Dax-Regular" w:hAnsi="Dax-Regular"/>
+          <w:lang w:val="es-419"/>
+        </w:rPr>
+        <w:tab/>
+      </w:r>
+      <w:r>
+        <w:rPr>
+          <w:rFonts w:ascii="Dax-Regular" w:hAnsi="Dax-Regular"/>
+          <w:i/>
+          <w:iCs/>
+          <w:sz w:val="18"/>
+          <w:szCs w:val="18"/>
+          <w:lang w:val="es-419"/>
+        </w:rPr>
+        <w:t xml:space="preserve">Figura 1 </w:t>
+      </w:r>
+      <w:r>
+        <w:rPr>
+          <w:rFonts w:ascii="Dax-Regular" w:hAnsi="Dax-Regular"/>
+          <w:i/>
+          <w:iCs/>
+          <w:sz w:val="18"/>
+          <w:szCs w:val="18"/>
+          <w:lang w:val="es-419"/>
+        </w:rPr>
+        <w:t>–</w:t>
+      </w:r>
+      <w:r>
+        <w:rPr>
+          <w:rFonts w:ascii="Dax-Regular" w:hAnsi="Dax-Regular"/>
+          <w:i/>
+          <w:iCs/>
+          <w:sz w:val="18"/>
+          <w:szCs w:val="18"/>
+          <w:lang w:val="es-419"/>
+        </w:rPr>
+        <w:t xml:space="preserve"> </w:t>
+      </w:r>
+      <w:r>
+        <w:rPr>
+          <w:rFonts w:ascii="Dax-Regular" w:hAnsi="Dax-Regular"/>
+          <w:i/>
+          <w:iCs/>
+          <w:sz w:val="18"/>
+          <w:szCs w:val="18"/>
+          <w:lang w:val="es-419"/>
+        </w:rPr>
+        <w:t>Función newAnal</w:t>
+      </w:r>
+      <w:r>
+        <w:rPr>
+          <w:rFonts w:ascii="Dax-Regular" w:hAnsi="Dax-Regular"/>
+          <w:i/>
+          <w:iCs/>
+          <w:sz w:val="18"/>
+          <w:szCs w:val="18"/>
+          <w:lang w:val="es-419"/>
+        </w:rPr>
+        <w:t>yzer</w:t>
+      </w:r>
+    </w:p>
+    <w:p>
+      <w:pPr>
+        <w:spacing w:after="0"/>
+        <w:jc w:val="both"/>
+        <w:rPr>
+          <w:rFonts w:ascii="Dax-Regular" w:hAnsi="Dax-Regular"/>
+          <w:lang w:val="es-419"/>
+        </w:rPr>
+      </w:pPr>
+    </w:p>
+    <w:p>
+      <w:pPr>
+        <w:spacing w:after="0"/>
+        <w:jc w:val="both"/>
+        <w:rPr>
+          <w:rFonts w:ascii="Dax-Regular" w:hAnsi="Dax-Regular"/>
+          <w:lang w:val="es-419"/>
+        </w:rPr>
+      </w:pPr>
+    </w:p>
+    <w:p>
+      <w:pPr>
+        <w:pStyle w:val="Prrafodelista"/>
         <w:numPr>
           <w:ilvl w:val="0"/>
           <w:numId w:val="17"/>
@@ -313,12 +1818,55 @@
     <w:p>
       <w:pPr>
         <w:spacing w:after="0"/>
+        <w:ind w:firstLine="360"/>
         <w:jc w:val="both"/>
         <w:rPr>
           <w:rFonts w:ascii="Dax-Regular" w:hAnsi="Dax-Regular"/>
           <w:lang w:val="es-419"/>
         </w:rPr>
       </w:pPr>
+      <w:r>
+        <w:rPr>
+          <w:rFonts w:ascii="Dax-Regular" w:hAnsi="Dax-Regular"/>
+          <w:lang w:val="es-419"/>
+        </w:rPr>
+        <w:t xml:space="preserve">El tamaño o </w:t>
+      </w:r>
+      <w:r>
+        <w:rPr>
+          <w:rFonts w:ascii="Dax-Regular" w:hAnsi="Dax-Regular"/>
+          <w:lang w:val="es-419"/>
+        </w:rPr>
+        <w:t>‘</w:t>
+      </w:r>
+      <w:r>
+        <w:rPr>
+          <w:rFonts w:ascii="Dax-Regular" w:hAnsi="Dax-Regular"/>
+          <w:lang w:val="es-419"/>
+        </w:rPr>
+        <w:t>size</w:t>
+      </w:r>
+      <w:r>
+        <w:rPr>
+          <w:rFonts w:ascii="Dax-Regular" w:hAnsi="Dax-Regular"/>
+          <w:lang w:val="es-419"/>
+        </w:rPr>
+        <w:t>’</w:t>
+      </w:r>
+      <w:r>
+        <w:rPr>
+          <w:rFonts w:ascii="Dax-Regular" w:hAnsi="Dax-Regular"/>
+          <w:lang w:val="es-419"/>
+        </w:rPr>
+        <w:t xml:space="preserve"> inicial del grafo es de 14000.</w:t>
+      </w:r>
+      <w:r>
+        <w:rPr>
+          <w:rFonts w:ascii="Dax-Regular" w:hAnsi="Dax-Regular"/>
+          <w:lang w:val="es-419"/>
+        </w:rPr>
+        <w:t xml:space="preserve"> Vease Figura 1.</w:t>
+      </w:r>
     </w:p>
     <w:p>
       <w:pPr>
@@ -332,7 +1880,7 @@
     </w:p>
     <w:p>
       <w:pPr>
-        <w:pStyle w:val="ListParagraph"/>
+        <w:pStyle w:val="Prrafodelista"/>
         <w:numPr>
           <w:ilvl w:val="0"/>
           <w:numId w:val="17"/>
@@ -355,16 +1903,39 @@
     <w:p>
       <w:pPr>
         <w:spacing w:after="0"/>
+        <w:ind w:left="360"/>
         <w:jc w:val="both"/>
         <w:rPr>
           <w:rFonts w:ascii="Dax-Regular" w:hAnsi="Dax-Regular"/>
           <w:lang w:val="es-419"/>
         </w:rPr>
       </w:pPr>
+      <w:r>
+        <w:rPr>
+          <w:rFonts w:ascii="Dax-Regular" w:hAnsi="Dax-Regular"/>
+          <w:lang w:val="es-419"/>
+        </w:rPr>
+        <w:t>La estructura implementada es ‘AD_LIST’</w:t>
+      </w:r>
+      <w:r>
+        <w:rPr>
+          <w:rFonts w:ascii="Dax-Regular" w:hAnsi="Dax-Regular"/>
+          <w:lang w:val="es-419"/>
+        </w:rPr>
+        <w:t>, vease Figura 1</w:t>
+      </w:r>
+      <w:r>
+        <w:rPr>
+          <w:rFonts w:ascii="Dax-Regular" w:hAnsi="Dax-Regular"/>
+          <w:lang w:val="es-419"/>
+        </w:rPr>
+        <w:t>. Vease Figura 1.</w:t>
+      </w:r>
     </w:p>
     <w:p>
       <w:pPr>
         <w:spacing w:after="0"/>
+        <w:ind w:left="360"/>
         <w:jc w:val="both"/>
         <w:rPr>
           <w:rFonts w:ascii="Dax-Regular" w:hAnsi="Dax-Regular"/>
@@ -374,7 +1945,7 @@
     </w:p>
     <w:p>
       <w:pPr>
-        <w:pStyle w:val="ListParagraph"/>
+        <w:pStyle w:val="Prrafodelista"/>
         <w:numPr>
           <w:ilvl w:val="0"/>
           <w:numId w:val="17"/>
@@ -397,16 +1968,62 @@
     <w:p>
       <w:pPr>
         <w:spacing w:after="0"/>
+        <w:ind w:firstLine="360"/>
         <w:jc w:val="both"/>
         <w:rPr>
           <w:rFonts w:ascii="Dax-Regular" w:hAnsi="Dax-Regular"/>
           <w:lang w:val="es-419"/>
         </w:rPr>
       </w:pPr>
+      <w:r>
+        <w:rPr>
+          <w:rFonts w:ascii="Dax-Regular" w:hAnsi="Dax-Regular"/>
+          <w:lang w:val="es-419"/>
+        </w:rPr>
+        <w:t>Se implementa ‘</w:t>
+      </w:r>
+      <w:r>
+        <w:rPr>
+          <w:rFonts w:ascii="Dax-Regular" w:hAnsi="Dax-Regular"/>
+          <w:lang w:val="es-419"/>
+        </w:rPr>
+        <w:t>compareStopIds</w:t>
+      </w:r>
+      <w:r>
+        <w:rPr>
+          <w:rFonts w:ascii="Dax-Regular" w:hAnsi="Dax-Regular"/>
+          <w:lang w:val="es-419"/>
+        </w:rPr>
+        <w:t xml:space="preserve">’ como función </w:t>
+      </w:r>
+      <w:r>
+        <w:rPr>
+          <w:rFonts w:ascii="Dax-Regular" w:hAnsi="Dax-Regular"/>
+          <w:lang w:val="es-419"/>
+        </w:rPr>
+        <w:t>para comparar dos estaciones y determinar</w:t>
+      </w:r>
+      <w:r>
+        <w:rPr>
+          <w:rFonts w:ascii="Dax-Regular" w:hAnsi="Dax-Regular"/>
+          <w:lang w:val="es-419"/>
+        </w:rPr>
+        <w:t xml:space="preserve"> la igualdad o diferencia que entre estas exista. Vease Figura 1.</w:t>
+      </w:r>
     </w:p>
     <w:p>
       <w:pPr>
-        <w:pStyle w:val="ListParagraph"/>
+        <w:spacing w:after="0"/>
+        <w:jc w:val="both"/>
+        <w:rPr>
+          <w:rFonts w:ascii="Dax-Regular" w:hAnsi="Dax-Regular"/>
+          <w:lang w:val="es-419"/>
+        </w:rPr>
+      </w:pPr>
+    </w:p>
+    <w:p>
+      <w:pPr>
+        <w:pStyle w:val="Prrafodelista"/>
         <w:spacing w:after="0"/>
         <w:jc w:val="both"/>
         <w:rPr>
@@ -2586,11 +4203,11 @@
       <w:noProof/>
     </w:rPr>
   </w:style>
-  <w:style w:type="paragraph" w:styleId="Heading1">
+  <w:style w:type="paragraph" w:styleId="Ttulo1">
     <w:name w:val="heading 1"/>
     <w:basedOn w:val="Normal"/>
     <w:next w:val="Normal"/>
-    <w:link w:val="Heading1Char"/>
+    <w:link w:val="Ttulo1Car"/>
     <w:uiPriority w:val="9"/>
     <w:qFormat/>
     <w:rsid w:val="003C0715"/>
@@ -2607,11 +4224,11 @@
       <w:szCs w:val="32"/>
     </w:rPr>
   </w:style>
-  <w:style w:type="paragraph" w:styleId="Heading2">
+  <w:style w:type="paragraph" w:styleId="Ttulo2">
     <w:name w:val="heading 2"/>
     <w:basedOn w:val="Normal"/>
     <w:next w:val="Normal"/>
-    <w:link w:val="Heading2Char"/>
+    <w:link w:val="Ttulo2Car"/>
     <w:uiPriority w:val="9"/>
     <w:unhideWhenUsed/>
     <w:qFormat/>
@@ -2629,13 +4246,13 @@
       <w:szCs w:val="26"/>
     </w:rPr>
   </w:style>
-  <w:style w:type="character" w:default="1" w:styleId="DefaultParagraphFont">
+  <w:style w:type="character" w:default="1" w:styleId="Fuentedeprrafopredeter">
     <w:name w:val="Default Paragraph Font"/>
     <w:uiPriority w:val="1"/>
     <w:semiHidden/>
     <w:unhideWhenUsed/>
   </w:style>
-  <w:style w:type="table" w:default="1" w:styleId="TableNormal">
+  <w:style w:type="table" w:default="1" w:styleId="Tablanormal">
     <w:name w:val="Normal Table"/>
     <w:uiPriority w:val="99"/>
     <w:semiHidden/>
@@ -2650,17 +4267,17 @@
       </w:tblCellMar>
     </w:tblPr>
   </w:style>
-  <w:style w:type="numbering" w:default="1" w:styleId="NoList">
+  <w:style w:type="numbering" w:default="1" w:styleId="Sinlista">
     <w:name w:val="No List"/>
     <w:uiPriority w:val="99"/>
     <w:semiHidden/>
     <w:unhideWhenUsed/>
   </w:style>
-  <w:style w:type="paragraph" w:styleId="Title">
+  <w:style w:type="paragraph" w:styleId="Ttulo">
     <w:name w:val="Title"/>
     <w:basedOn w:val="Normal"/>
     <w:next w:val="Normal"/>
-    <w:link w:val="TitleChar"/>
+    <w:link w:val="TtuloCar"/>
     <w:uiPriority w:val="10"/>
     <w:qFormat/>
     <w:rsid w:val="00BA3B38"/>
@@ -2676,10 +4293,10 @@
       <w:szCs w:val="56"/>
     </w:rPr>
   </w:style>
-  <w:style w:type="character" w:customStyle="1" w:styleId="TitleChar">
-    <w:name w:val="Title Char"/>
-    <w:basedOn w:val="DefaultParagraphFont"/>
-    <w:link w:val="Title"/>
+  <w:style w:type="character" w:customStyle="1" w:styleId="TtuloCar">
+    <w:name w:val="Título Car"/>
+    <w:basedOn w:val="Fuentedeprrafopredeter"/>
+    <w:link w:val="Ttulo"/>
     <w:uiPriority w:val="10"/>
     <w:rsid w:val="00BA3B38"/>
     <w:rPr>
@@ -2691,7 +4308,7 @@
       <w:szCs w:val="56"/>
     </w:rPr>
   </w:style>
-  <w:style w:type="paragraph" w:styleId="ListParagraph">
+  <w:style w:type="paragraph" w:styleId="Prrafodelista">
     <w:name w:val="List Paragraph"/>
     <w:basedOn w:val="Normal"/>
     <w:uiPriority w:val="34"/>
@@ -2705,9 +4322,9 @@
       <w:noProof w:val="0"/>
     </w:rPr>
   </w:style>
-  <w:style w:type="character" w:styleId="CommentReference">
+  <w:style w:type="character" w:styleId="Refdecomentario">
     <w:name w:val="annotation reference"/>
-    <w:basedOn w:val="DefaultParagraphFont"/>
+    <w:basedOn w:val="Fuentedeprrafopredeter"/>
     <w:uiPriority w:val="99"/>
     <w:semiHidden/>
     <w:unhideWhenUsed/>
@@ -2717,10 +4334,10 @@
       <w:szCs w:val="16"/>
     </w:rPr>
   </w:style>
-  <w:style w:type="paragraph" w:styleId="CommentText">
+  <w:style w:type="paragraph" w:styleId="Textocomentario">
     <w:name w:val="annotation text"/>
     <w:basedOn w:val="Normal"/>
-    <w:link w:val="CommentTextChar"/>
+    <w:link w:val="TextocomentarioCar"/>
     <w:uiPriority w:val="99"/>
     <w:semiHidden/>
     <w:unhideWhenUsed/>
@@ -2734,10 +4351,10 @@
       <w:szCs w:val="20"/>
     </w:rPr>
   </w:style>
-  <w:style w:type="character" w:customStyle="1" w:styleId="CommentTextChar">
-    <w:name w:val="Comment Text Char"/>
-    <w:basedOn w:val="DefaultParagraphFont"/>
-    <w:link w:val="CommentText"/>
+  <w:style w:type="character" w:customStyle="1" w:styleId="TextocomentarioCar">
+    <w:name w:val="Texto comentario Car"/>
+    <w:basedOn w:val="Fuentedeprrafopredeter"/>
+    <w:link w:val="Textocomentario"/>
     <w:uiPriority w:val="99"/>
     <w:semiHidden/>
     <w:rsid w:val="00A442AC"/>
@@ -2746,7 +4363,7 @@
       <w:szCs w:val="20"/>
     </w:rPr>
   </w:style>
-  <w:style w:type="paragraph" w:styleId="Caption">
+  <w:style w:type="paragraph" w:styleId="Descripcin">
     <w:name w:val="caption"/>
     <w:basedOn w:val="Normal"/>
     <w:next w:val="Normal"/>
@@ -2766,9 +4383,9 @@
       <w:szCs w:val="18"/>
     </w:rPr>
   </w:style>
-  <w:style w:type="table" w:styleId="GridTable2">
+  <w:style w:type="table" w:styleId="Tabladecuadrcula2">
     <w:name w:val="Grid Table 2"/>
-    <w:basedOn w:val="TableNormal"/>
+    <w:basedOn w:val="Tablanormal"/>
     <w:uiPriority w:val="47"/>
     <w:rsid w:val="00076EA8"/>
     <w:pPr>
@@ -2841,10 +4458,10 @@
       </w:tcPr>
     </w:tblStylePr>
   </w:style>
-  <w:style w:type="character" w:customStyle="1" w:styleId="Heading1Char">
-    <w:name w:val="Heading 1 Char"/>
-    <w:basedOn w:val="DefaultParagraphFont"/>
-    <w:link w:val="Heading1"/>
+  <w:style w:type="character" w:customStyle="1" w:styleId="Ttulo1Car">
+    <w:name w:val="Título 1 Car"/>
+    <w:basedOn w:val="Fuentedeprrafopredeter"/>
+    <w:link w:val="Ttulo1"/>
     <w:uiPriority w:val="9"/>
     <w:rsid w:val="003C0715"/>
     <w:rPr>
@@ -2855,10 +4472,10 @@
       <w:szCs w:val="32"/>
     </w:rPr>
   </w:style>
-  <w:style w:type="character" w:customStyle="1" w:styleId="Heading2Char">
-    <w:name w:val="Heading 2 Char"/>
-    <w:basedOn w:val="DefaultParagraphFont"/>
-    <w:link w:val="Heading2"/>
+  <w:style w:type="character" w:customStyle="1" w:styleId="Ttulo2Car">
+    <w:name w:val="Título 2 Car"/>
+    <w:basedOn w:val="Fuentedeprrafopredeter"/>
+    <w:link w:val="Ttulo2"/>
     <w:uiPriority w:val="9"/>
     <w:rsid w:val="003C0715"/>
     <w:rPr>
@@ -2869,10 +4486,10 @@
       <w:szCs w:val="26"/>
     </w:rPr>
   </w:style>
-  <w:style w:type="paragraph" w:styleId="Header">
+  <w:style w:type="paragraph" w:styleId="Encabezado">
     <w:name w:val="header"/>
     <w:basedOn w:val="Normal"/>
-    <w:link w:val="HeaderChar"/>
+    <w:link w:val="EncabezadoCar"/>
     <w:uiPriority w:val="99"/>
     <w:unhideWhenUsed/>
     <w:rsid w:val="00B744F1"/>
@@ -2884,20 +4501,20 @@
       <w:spacing w:after="0" w:line="240" w:lineRule="auto"/>
     </w:pPr>
   </w:style>
-  <w:style w:type="character" w:customStyle="1" w:styleId="HeaderChar">
-    <w:name w:val="Header Char"/>
-    <w:basedOn w:val="DefaultParagraphFont"/>
-    <w:link w:val="Header"/>
+  <w:style w:type="character" w:customStyle="1" w:styleId="EncabezadoCar">
+    <w:name w:val="Encabezado Car"/>
+    <w:basedOn w:val="Fuentedeprrafopredeter"/>
+    <w:link w:val="Encabezado"/>
     <w:uiPriority w:val="99"/>
     <w:rsid w:val="00B744F1"/>
     <w:rPr>
       <w:noProof/>
     </w:rPr>
   </w:style>
-  <w:style w:type="paragraph" w:styleId="Footer">
+  <w:style w:type="paragraph" w:styleId="Piedepgina">
     <w:name w:val="footer"/>
     <w:basedOn w:val="Normal"/>
-    <w:link w:val="FooterChar"/>
+    <w:link w:val="PiedepginaCar"/>
     <w:uiPriority w:val="99"/>
     <w:unhideWhenUsed/>
     <w:rsid w:val="00B744F1"/>
@@ -2909,15 +4526,34 @@
       <w:spacing w:after="0" w:line="240" w:lineRule="auto"/>
     </w:pPr>
   </w:style>
-  <w:style w:type="character" w:customStyle="1" w:styleId="FooterChar">
-    <w:name w:val="Footer Char"/>
-    <w:basedOn w:val="DefaultParagraphFont"/>
-    <w:link w:val="Footer"/>
+  <w:style w:type="character" w:customStyle="1" w:styleId="PiedepginaCar">
+    <w:name w:val="Pie de página Car"/>
+    <w:basedOn w:val="Fuentedeprrafopredeter"/>
+    <w:link w:val="Piedepgina"/>
     <w:uiPriority w:val="99"/>
     <w:rsid w:val="00B744F1"/>
     <w:rPr>
       <w:noProof/>
     </w:rPr>
+  </w:style>
+  <w:style w:type="table" w:styleId="Tablaconcuadrcula">
+    <w:name w:val="Table Grid"/>
+    <w:basedOn w:val="Tablanormal"/>
+    <w:uiPriority w:val="39"/>
+    <w:rsid w:val="006D02B6"/>
+    <w:pPr>
+      <w:spacing w:after="0" w:line="240" w:lineRule="auto"/>
+    </w:pPr>
+    <w:tblPr>
+      <w:tblBorders>
+        <w:top w:val="single" w:sz="4" w:space="0" w:color="auto"/>
+        <w:left w:val="single" w:sz="4" w:space="0" w:color="auto"/>
+        <w:bottom w:val="single" w:sz="4" w:space="0" w:color="auto"/>
+        <w:right w:val="single" w:sz="4" w:space="0" w:color="auto"/>
+        <w:insideH w:val="single" w:sz="4" w:space="0" w:color="auto"/>
+        <w:insideV w:val="single" w:sz="4" w:space="0" w:color="auto"/>
+      </w:tblBorders>
+    </w:tblPr>
   </w:style>
 </w:styles>
 </file>
@@ -3218,9 +4854,12 @@
 </file>
 
 <file path=customXml/item1.xml><?xml version="1.0" encoding="utf-8"?>
-<p:properties xmlns:p="http://schemas.microsoft.com/office/2006/metadata/properties" xmlns:xsi="http://www.w3.org/2001/XMLSchema-instance" xmlns:pc="http://schemas.microsoft.com/office/infopath/2007/PartnerControls">
-  <documentManagement/>
-</p:properties>
+<?mso-contentType ?>
+<FormTemplates xmlns="http://schemas.microsoft.com/sharepoint/v3/contenttype/forms">
+  <Display>DocumentLibraryForm</Display>
+  <Edit>DocumentLibraryForm</Edit>
+  <New>DocumentLibraryForm</New>
+</FormTemplates>
 </file>
 
 <file path=customXml/item2.xml><?xml version="1.0" encoding="utf-8"?>
@@ -3441,31 +5080,43 @@
 </file>
 
 <file path=customXml/item3.xml><?xml version="1.0" encoding="utf-8"?>
-<?mso-contentType ?>
-<FormTemplates xmlns="http://schemas.microsoft.com/sharepoint/v3/contenttype/forms">
-  <Display>DocumentLibraryForm</Display>
-  <Edit>DocumentLibraryForm</Edit>
-  <New>DocumentLibraryForm</New>
-</FormTemplates>
+<p:properties xmlns:p="http://schemas.microsoft.com/office/2006/metadata/properties" xmlns:xsi="http://www.w3.org/2001/XMLSchema-instance" xmlns:pc="http://schemas.microsoft.com/office/infopath/2007/PartnerControls">
+  <documentManagement/>
+</p:properties>
 </file>
 
 <file path=customXml/itemProps1.xml><?xml version="1.0" encoding="utf-8"?>
+<ds:datastoreItem xmlns:ds="http://schemas.openxmlformats.org/officeDocument/2006/customXml" ds:itemID="{1F59EA8B-1FA8-40D2-A8B0-61B9CE1E4579}">
+  <ds:schemaRefs>
+    <ds:schemaRef ds:uri="http://schemas.microsoft.com/sharepoint/v3/contenttype/forms"/>
+  </ds:schemaRefs>
+</ds:datastoreItem>
+</file>
+
+<file path=customXml/itemProps2.xml><?xml version="1.0" encoding="utf-8"?>
+<ds:datastoreItem xmlns:ds="http://schemas.openxmlformats.org/officeDocument/2006/customXml" ds:itemID="{58056184-446C-4B0D-B6C7-E92CB3E195A6}">
+  <ds:schemaRefs>
+    <ds:schemaRef ds:uri="http://schemas.microsoft.com/office/2006/metadata/contentType"/>
+    <ds:schemaRef ds:uri="http://schemas.microsoft.com/office/2006/metadata/properties/metaAttributes"/>
+    <ds:schemaRef ds:uri="http://www.w3.org/2001/XMLSchema"/>
+    <ds:schemaRef ds:uri="http://schemas.microsoft.com/office/2006/metadata/properties"/>
+    <ds:schemaRef ds:uri="164883f8-7691-4ecf-b54a-664c0d0edefe"/>
+    <ds:schemaRef ds:uri="85e30bcc-d76c-4413-8e4d-2dce22fb0743"/>
+    <ds:schemaRef ds:uri="http://schemas.microsoft.com/office/2006/documentManagement/types"/>
+    <ds:schemaRef ds:uri="http://schemas.microsoft.com/office/infopath/2007/PartnerControls"/>
+    <ds:schemaRef ds:uri="http://schemas.openxmlformats.org/package/2006/metadata/core-properties"/>
+    <ds:schemaRef ds:uri="http://purl.org/dc/elements/1.1/"/>
+    <ds:schemaRef ds:uri="http://purl.org/dc/terms/"/>
+    <ds:schemaRef ds:uri="http://schemas.microsoft.com/internal/obd"/>
+  </ds:schemaRefs>
+</ds:datastoreItem>
+</file>
+
+<file path=customXml/itemProps3.xml><?xml version="1.0" encoding="utf-8"?>
 <ds:datastoreItem xmlns:ds="http://schemas.openxmlformats.org/officeDocument/2006/customXml" ds:itemID="{8542EACB-7939-45C8-99C3-B6897CA7A7EF}">
   <ds:schemaRefs>
     <ds:schemaRef ds:uri="http://schemas.microsoft.com/office/2006/metadata/properties"/>
     <ds:schemaRef ds:uri="http://schemas.microsoft.com/office/infopath/2007/PartnerControls"/>
   </ds:schemaRefs>
 </ds:datastoreItem>
-</file>
-
-<file path=customXml/itemProps2.xml><?xml version="1.0" encoding="utf-8"?>
-<ds:datastoreItem xmlns:ds="http://schemas.openxmlformats.org/officeDocument/2006/customXml" ds:itemID="{58056184-446C-4B0D-B6C7-E92CB3E195A6}"/>
-</file>
-
-<file path=customXml/itemProps3.xml><?xml version="1.0" encoding="utf-8"?>
-<ds:datastoreItem xmlns:ds="http://schemas.openxmlformats.org/officeDocument/2006/customXml" ds:itemID="{1F59EA8B-1FA8-40D2-A8B0-61B9CE1E4579}">
-  <ds:schemaRefs>
-    <ds:schemaRef ds:uri="http://schemas.microsoft.com/sharepoint/v3/contenttype/forms"/>
-  </ds:schemaRefs>
-</ds:datastoreItem>
 </file>
</xml_diff>